<commit_message>
last fixes + demo
</commit_message>
<xml_diff>
--- a/reports/report.docx
+++ b/reports/report.docx
@@ -489,6 +489,932 @@
         <w:t>Москва 2025</w:t>
       </w:r>
     </w:p>
+    <w:sdt>
+      <w:sdtPr>
+        <w:id w:val="1971319564"/>
+        <w:docPartObj>
+          <w:docPartGallery w:val="Table of Contents"/>
+          <w:docPartUnique/>
+        </w:docPartObj>
+      </w:sdtPr>
+      <w:sdtEndPr>
+        <w:rPr>
+          <w:b/>
+          <w:bCs/>
+        </w:rPr>
+      </w:sdtEndPr>
+      <w:sdtContent>
+        <w:p>
+          <w:pPr>
+            <w:keepNext/>
+            <w:keepLines/>
+            <w:pBdr>
+              <w:top w:val="nil"/>
+              <w:left w:val="nil"/>
+              <w:bottom w:val="nil"/>
+              <w:right w:val="nil"/>
+              <w:between w:val="nil"/>
+            </w:pBdr>
+            <w:spacing w:after="0" w:line="360" w:lineRule="auto"/>
+            <w:jc w:val="center"/>
+            <w:rPr>
+              <w:rFonts w:ascii="Times New Roman" w:eastAsia="Times New Roman" w:hAnsi="Times New Roman" w:cs="Times New Roman"/>
+              <w:color w:val="000000"/>
+              <w:sz w:val="28"/>
+              <w:szCs w:val="28"/>
+            </w:rPr>
+          </w:pPr>
+          <w:r>
+            <w:rPr>
+              <w:rFonts w:ascii="Times New Roman" w:eastAsia="Times New Roman" w:hAnsi="Times New Roman" w:cs="Times New Roman"/>
+              <w:color w:val="000000"/>
+              <w:sz w:val="28"/>
+              <w:szCs w:val="28"/>
+            </w:rPr>
+            <w:t>ОГЛАВЛЕНИЕ</w:t>
+          </w:r>
+        </w:p>
+        <w:p>
+          <w:pPr>
+            <w:pStyle w:val="10"/>
+            <w:tabs>
+              <w:tab w:val="left" w:pos="440"/>
+              <w:tab w:val="right" w:leader="dot" w:pos="9912"/>
+            </w:tabs>
+            <w:rPr>
+              <w:rFonts w:asciiTheme="minorHAnsi" w:eastAsiaTheme="minorEastAsia" w:hAnsiTheme="minorHAnsi" w:cstheme="minorBidi"/>
+              <w:noProof/>
+            </w:rPr>
+          </w:pPr>
+          <w:r>
+            <w:fldChar w:fldCharType="begin"/>
+          </w:r>
+          <w:r>
+            <w:instrText xml:space="preserve"> TOC \o "1-3" \h \z \u </w:instrText>
+          </w:r>
+          <w:r>
+            <w:fldChar w:fldCharType="separate"/>
+          </w:r>
+          <w:hyperlink w:anchor="_Toc198808145" w:history="1">
+            <w:r>
+              <w:rPr>
+                <w:rStyle w:val="a8"/>
+                <w:rFonts w:ascii="Times New Roman" w:hAnsi="Times New Roman" w:cs="Times New Roman"/>
+                <w:smallCaps/>
+                <w:noProof/>
+              </w:rPr>
+              <w:t>1.</w:t>
+            </w:r>
+            <w:r>
+              <w:rPr>
+                <w:rFonts w:asciiTheme="minorHAnsi" w:eastAsiaTheme="minorEastAsia" w:hAnsiTheme="minorHAnsi" w:cstheme="minorBidi"/>
+                <w:noProof/>
+              </w:rPr>
+              <w:tab/>
+            </w:r>
+            <w:r>
+              <w:rPr>
+                <w:rStyle w:val="a8"/>
+                <w:rFonts w:ascii="Times New Roman" w:eastAsia="Times New Roman" w:hAnsi="Times New Roman" w:cs="Times New Roman"/>
+                <w:noProof/>
+              </w:rPr>
+              <w:t>ОБЩАЯ ИНФОРМАЦИЯ О ПРОЕКТЕ</w:t>
+            </w:r>
+            <w:r>
+              <w:rPr>
+                <w:noProof/>
+                <w:webHidden/>
+              </w:rPr>
+              <w:tab/>
+            </w:r>
+            <w:r>
+              <w:rPr>
+                <w:noProof/>
+                <w:webHidden/>
+              </w:rPr>
+              <w:fldChar w:fldCharType="begin"/>
+            </w:r>
+            <w:r>
+              <w:rPr>
+                <w:noProof/>
+                <w:webHidden/>
+              </w:rPr>
+              <w:instrText xml:space="preserve"> PAGEREF _Toc198808145 \h </w:instrText>
+            </w:r>
+            <w:r>
+              <w:rPr>
+                <w:noProof/>
+                <w:webHidden/>
+              </w:rPr>
+            </w:r>
+            <w:r>
+              <w:rPr>
+                <w:noProof/>
+                <w:webHidden/>
+              </w:rPr>
+              <w:fldChar w:fldCharType="separate"/>
+            </w:r>
+            <w:r>
+              <w:rPr>
+                <w:noProof/>
+                <w:webHidden/>
+              </w:rPr>
+              <w:t>3</w:t>
+            </w:r>
+            <w:r>
+              <w:rPr>
+                <w:noProof/>
+                <w:webHidden/>
+              </w:rPr>
+              <w:fldChar w:fldCharType="end"/>
+            </w:r>
+          </w:hyperlink>
+        </w:p>
+        <w:p>
+          <w:pPr>
+            <w:pStyle w:val="20"/>
+            <w:tabs>
+              <w:tab w:val="left" w:pos="660"/>
+              <w:tab w:val="right" w:leader="dot" w:pos="9912"/>
+            </w:tabs>
+            <w:rPr>
+              <w:rFonts w:cstheme="minorBidi"/>
+              <w:noProof/>
+            </w:rPr>
+          </w:pPr>
+          <w:hyperlink w:anchor="_Toc198808146" w:history="1">
+            <w:r>
+              <w:rPr>
+                <w:rStyle w:val="a8"/>
+                <w:noProof/>
+              </w:rPr>
+              <w:t>1.</w:t>
+            </w:r>
+            <w:r>
+              <w:rPr>
+                <w:rFonts w:cstheme="minorBidi"/>
+                <w:noProof/>
+              </w:rPr>
+              <w:tab/>
+            </w:r>
+            <w:r>
+              <w:rPr>
+                <w:rStyle w:val="a8"/>
+                <w:noProof/>
+              </w:rPr>
+              <w:t>Актуальность и проблематика</w:t>
+            </w:r>
+            <w:r>
+              <w:rPr>
+                <w:noProof/>
+                <w:webHidden/>
+              </w:rPr>
+              <w:tab/>
+            </w:r>
+            <w:r>
+              <w:rPr>
+                <w:noProof/>
+                <w:webHidden/>
+              </w:rPr>
+              <w:fldChar w:fldCharType="begin"/>
+            </w:r>
+            <w:r>
+              <w:rPr>
+                <w:noProof/>
+                <w:webHidden/>
+              </w:rPr>
+              <w:instrText xml:space="preserve"> PAGEREF _Toc198808146 \h </w:instrText>
+            </w:r>
+            <w:r>
+              <w:rPr>
+                <w:noProof/>
+                <w:webHidden/>
+              </w:rPr>
+            </w:r>
+            <w:r>
+              <w:rPr>
+                <w:noProof/>
+                <w:webHidden/>
+              </w:rPr>
+              <w:fldChar w:fldCharType="separate"/>
+            </w:r>
+            <w:r>
+              <w:rPr>
+                <w:noProof/>
+                <w:webHidden/>
+              </w:rPr>
+              <w:t>3</w:t>
+            </w:r>
+            <w:r>
+              <w:rPr>
+                <w:noProof/>
+                <w:webHidden/>
+              </w:rPr>
+              <w:fldChar w:fldCharType="end"/>
+            </w:r>
+          </w:hyperlink>
+        </w:p>
+        <w:p>
+          <w:pPr>
+            <w:pStyle w:val="20"/>
+            <w:tabs>
+              <w:tab w:val="left" w:pos="660"/>
+              <w:tab w:val="right" w:leader="dot" w:pos="9912"/>
+            </w:tabs>
+            <w:rPr>
+              <w:rFonts w:cstheme="minorBidi"/>
+              <w:noProof/>
+            </w:rPr>
+          </w:pPr>
+          <w:hyperlink w:anchor="_Toc198808147" w:history="1">
+            <w:r>
+              <w:rPr>
+                <w:rStyle w:val="a8"/>
+                <w:noProof/>
+              </w:rPr>
+              <w:t>2.</w:t>
+            </w:r>
+            <w:r>
+              <w:rPr>
+                <w:rFonts w:cstheme="minorBidi"/>
+                <w:noProof/>
+              </w:rPr>
+              <w:tab/>
+            </w:r>
+            <w:r>
+              <w:rPr>
+                <w:rStyle w:val="a8"/>
+                <w:noProof/>
+              </w:rPr>
+              <w:t>Суть, цели, задачи</w:t>
+            </w:r>
+            <w:r>
+              <w:rPr>
+                <w:noProof/>
+                <w:webHidden/>
+              </w:rPr>
+              <w:tab/>
+            </w:r>
+            <w:r>
+              <w:rPr>
+                <w:noProof/>
+                <w:webHidden/>
+              </w:rPr>
+              <w:fldChar w:fldCharType="begin"/>
+            </w:r>
+            <w:r>
+              <w:rPr>
+                <w:noProof/>
+                <w:webHidden/>
+              </w:rPr>
+              <w:instrText xml:space="preserve"> PAGEREF _Toc198808147 \h </w:instrText>
+            </w:r>
+            <w:r>
+              <w:rPr>
+                <w:noProof/>
+                <w:webHidden/>
+              </w:rPr>
+            </w:r>
+            <w:r>
+              <w:rPr>
+                <w:noProof/>
+                <w:webHidden/>
+              </w:rPr>
+              <w:fldChar w:fldCharType="separate"/>
+            </w:r>
+            <w:r>
+              <w:rPr>
+                <w:noProof/>
+                <w:webHidden/>
+              </w:rPr>
+              <w:t>3</w:t>
+            </w:r>
+            <w:r>
+              <w:rPr>
+                <w:noProof/>
+                <w:webHidden/>
+              </w:rPr>
+              <w:fldChar w:fldCharType="end"/>
+            </w:r>
+          </w:hyperlink>
+        </w:p>
+        <w:p>
+          <w:pPr>
+            <w:pStyle w:val="10"/>
+            <w:tabs>
+              <w:tab w:val="left" w:pos="440"/>
+              <w:tab w:val="right" w:leader="dot" w:pos="9912"/>
+            </w:tabs>
+            <w:rPr>
+              <w:rFonts w:asciiTheme="minorHAnsi" w:eastAsiaTheme="minorEastAsia" w:hAnsiTheme="minorHAnsi" w:cstheme="minorBidi"/>
+              <w:noProof/>
+            </w:rPr>
+          </w:pPr>
+          <w:hyperlink w:anchor="_Toc198808148" w:history="1">
+            <w:r>
+              <w:rPr>
+                <w:rStyle w:val="a8"/>
+                <w:rFonts w:ascii="Times New Roman" w:eastAsia="Times New Roman" w:hAnsi="Times New Roman" w:cs="Times New Roman"/>
+                <w:noProof/>
+              </w:rPr>
+              <w:t>2.</w:t>
+            </w:r>
+            <w:r>
+              <w:rPr>
+                <w:rFonts w:asciiTheme="minorHAnsi" w:eastAsiaTheme="minorEastAsia" w:hAnsiTheme="minorHAnsi" w:cstheme="minorBidi"/>
+                <w:noProof/>
+              </w:rPr>
+              <w:tab/>
+            </w:r>
+            <w:r>
+              <w:rPr>
+                <w:rStyle w:val="a8"/>
+                <w:rFonts w:ascii="Times New Roman" w:eastAsia="Times New Roman" w:hAnsi="Times New Roman" w:cs="Times New Roman"/>
+                <w:noProof/>
+              </w:rPr>
+              <w:t>ОБЩАЯ ХАРАКТЕРИСТИКА ДЕЯТЕЛЬНОСТИ ОРГАНИЗАЦИИ</w:t>
+            </w:r>
+            <w:r>
+              <w:rPr>
+                <w:noProof/>
+                <w:webHidden/>
+              </w:rPr>
+              <w:tab/>
+            </w:r>
+            <w:r>
+              <w:rPr>
+                <w:noProof/>
+                <w:webHidden/>
+              </w:rPr>
+              <w:fldChar w:fldCharType="begin"/>
+            </w:r>
+            <w:r>
+              <w:rPr>
+                <w:noProof/>
+                <w:webHidden/>
+              </w:rPr>
+              <w:instrText xml:space="preserve"> PAGEREF _Toc198808148 \h </w:instrText>
+            </w:r>
+            <w:r>
+              <w:rPr>
+                <w:noProof/>
+                <w:webHidden/>
+              </w:rPr>
+            </w:r>
+            <w:r>
+              <w:rPr>
+                <w:noProof/>
+                <w:webHidden/>
+              </w:rPr>
+              <w:fldChar w:fldCharType="separate"/>
+            </w:r>
+            <w:r>
+              <w:rPr>
+                <w:noProof/>
+                <w:webHidden/>
+              </w:rPr>
+              <w:t>3</w:t>
+            </w:r>
+            <w:r>
+              <w:rPr>
+                <w:noProof/>
+                <w:webHidden/>
+              </w:rPr>
+              <w:fldChar w:fldCharType="end"/>
+            </w:r>
+          </w:hyperlink>
+        </w:p>
+        <w:p>
+          <w:pPr>
+            <w:pStyle w:val="30"/>
+            <w:tabs>
+              <w:tab w:val="right" w:leader="dot" w:pos="9912"/>
+            </w:tabs>
+            <w:rPr>
+              <w:rFonts w:cstheme="minorBidi"/>
+              <w:noProof/>
+            </w:rPr>
+          </w:pPr>
+          <w:hyperlink w:anchor="_Toc198808149" w:history="1">
+            <w:r>
+              <w:rPr>
+                <w:rStyle w:val="a8"/>
+                <w:rFonts w:ascii="Times New Roman" w:hAnsi="Times New Roman"/>
+                <w:noProof/>
+              </w:rPr>
+              <w:t>Наименование заказчика</w:t>
+            </w:r>
+            <w:r>
+              <w:rPr>
+                <w:noProof/>
+                <w:webHidden/>
+              </w:rPr>
+              <w:tab/>
+            </w:r>
+            <w:r>
+              <w:rPr>
+                <w:noProof/>
+                <w:webHidden/>
+              </w:rPr>
+              <w:fldChar w:fldCharType="begin"/>
+            </w:r>
+            <w:r>
+              <w:rPr>
+                <w:noProof/>
+                <w:webHidden/>
+              </w:rPr>
+              <w:instrText xml:space="preserve"> PAGEREF _Toc198808149 \h </w:instrText>
+            </w:r>
+            <w:r>
+              <w:rPr>
+                <w:noProof/>
+                <w:webHidden/>
+              </w:rPr>
+            </w:r>
+            <w:r>
+              <w:rPr>
+                <w:noProof/>
+                <w:webHidden/>
+              </w:rPr>
+              <w:fldChar w:fldCharType="separate"/>
+            </w:r>
+            <w:r>
+              <w:rPr>
+                <w:noProof/>
+                <w:webHidden/>
+              </w:rPr>
+              <w:t>3</w:t>
+            </w:r>
+            <w:r>
+              <w:rPr>
+                <w:noProof/>
+                <w:webHidden/>
+              </w:rPr>
+              <w:fldChar w:fldCharType="end"/>
+            </w:r>
+          </w:hyperlink>
+        </w:p>
+        <w:p>
+          <w:pPr>
+            <w:pStyle w:val="30"/>
+            <w:tabs>
+              <w:tab w:val="right" w:leader="dot" w:pos="9912"/>
+            </w:tabs>
+            <w:rPr>
+              <w:rFonts w:cstheme="minorBidi"/>
+              <w:noProof/>
+            </w:rPr>
+          </w:pPr>
+          <w:hyperlink w:anchor="_Toc198808150" w:history="1">
+            <w:r>
+              <w:rPr>
+                <w:rStyle w:val="a8"/>
+                <w:rFonts w:ascii="Times New Roman" w:hAnsi="Times New Roman"/>
+                <w:noProof/>
+              </w:rPr>
+              <w:t>Организационная структура</w:t>
+            </w:r>
+            <w:r>
+              <w:rPr>
+                <w:noProof/>
+                <w:webHidden/>
+              </w:rPr>
+              <w:tab/>
+            </w:r>
+            <w:r>
+              <w:rPr>
+                <w:noProof/>
+                <w:webHidden/>
+              </w:rPr>
+              <w:fldChar w:fldCharType="begin"/>
+            </w:r>
+            <w:r>
+              <w:rPr>
+                <w:noProof/>
+                <w:webHidden/>
+              </w:rPr>
+              <w:instrText xml:space="preserve"> PAGEREF _Toc198808150 \h </w:instrText>
+            </w:r>
+            <w:r>
+              <w:rPr>
+                <w:noProof/>
+                <w:webHidden/>
+              </w:rPr>
+            </w:r>
+            <w:r>
+              <w:rPr>
+                <w:noProof/>
+                <w:webHidden/>
+              </w:rPr>
+              <w:fldChar w:fldCharType="separate"/>
+            </w:r>
+            <w:r>
+              <w:rPr>
+                <w:noProof/>
+                <w:webHidden/>
+              </w:rPr>
+              <w:t>3</w:t>
+            </w:r>
+            <w:r>
+              <w:rPr>
+                <w:noProof/>
+                <w:webHidden/>
+              </w:rPr>
+              <w:fldChar w:fldCharType="end"/>
+            </w:r>
+          </w:hyperlink>
+        </w:p>
+        <w:p>
+          <w:pPr>
+            <w:pStyle w:val="30"/>
+            <w:tabs>
+              <w:tab w:val="right" w:leader="dot" w:pos="9912"/>
+            </w:tabs>
+            <w:rPr>
+              <w:rFonts w:cstheme="minorBidi"/>
+              <w:noProof/>
+            </w:rPr>
+          </w:pPr>
+          <w:hyperlink w:anchor="_Toc198808151" w:history="1">
+            <w:r>
+              <w:rPr>
+                <w:rStyle w:val="a8"/>
+                <w:rFonts w:ascii="Times New Roman" w:hAnsi="Times New Roman"/>
+                <w:noProof/>
+              </w:rPr>
+              <w:t>Описание деятельности</w:t>
+            </w:r>
+            <w:r>
+              <w:rPr>
+                <w:noProof/>
+                <w:webHidden/>
+              </w:rPr>
+              <w:tab/>
+            </w:r>
+            <w:r>
+              <w:rPr>
+                <w:noProof/>
+                <w:webHidden/>
+              </w:rPr>
+              <w:fldChar w:fldCharType="begin"/>
+            </w:r>
+            <w:r>
+              <w:rPr>
+                <w:noProof/>
+                <w:webHidden/>
+              </w:rPr>
+              <w:instrText xml:space="preserve"> PAGEREF _Toc198808151 \h </w:instrText>
+            </w:r>
+            <w:r>
+              <w:rPr>
+                <w:noProof/>
+                <w:webHidden/>
+              </w:rPr>
+            </w:r>
+            <w:r>
+              <w:rPr>
+                <w:noProof/>
+                <w:webHidden/>
+              </w:rPr>
+              <w:fldChar w:fldCharType="separate"/>
+            </w:r>
+            <w:r>
+              <w:rPr>
+                <w:noProof/>
+                <w:webHidden/>
+              </w:rPr>
+              <w:t>4</w:t>
+            </w:r>
+            <w:r>
+              <w:rPr>
+                <w:noProof/>
+                <w:webHidden/>
+              </w:rPr>
+              <w:fldChar w:fldCharType="end"/>
+            </w:r>
+          </w:hyperlink>
+        </w:p>
+        <w:p>
+          <w:pPr>
+            <w:pStyle w:val="10"/>
+            <w:tabs>
+              <w:tab w:val="left" w:pos="440"/>
+              <w:tab w:val="right" w:leader="dot" w:pos="9912"/>
+            </w:tabs>
+            <w:rPr>
+              <w:rFonts w:asciiTheme="minorHAnsi" w:eastAsiaTheme="minorEastAsia" w:hAnsiTheme="minorHAnsi" w:cstheme="minorBidi"/>
+              <w:noProof/>
+            </w:rPr>
+          </w:pPr>
+          <w:hyperlink w:anchor="_Toc198808152" w:history="1">
+            <w:r>
+              <w:rPr>
+                <w:rStyle w:val="a8"/>
+                <w:rFonts w:ascii="Times New Roman" w:eastAsia="Times New Roman" w:hAnsi="Times New Roman" w:cs="Times New Roman"/>
+                <w:noProof/>
+              </w:rPr>
+              <w:t>3.</w:t>
+            </w:r>
+            <w:r>
+              <w:rPr>
+                <w:rFonts w:asciiTheme="minorHAnsi" w:eastAsiaTheme="minorEastAsia" w:hAnsiTheme="minorHAnsi" w:cstheme="minorBidi"/>
+                <w:noProof/>
+              </w:rPr>
+              <w:tab/>
+            </w:r>
+            <w:r>
+              <w:rPr>
+                <w:rStyle w:val="a8"/>
+                <w:rFonts w:ascii="Times New Roman" w:eastAsia="Times New Roman" w:hAnsi="Times New Roman" w:cs="Times New Roman"/>
+                <w:noProof/>
+              </w:rPr>
+              <w:t>ОПИСАНИЕ ЗАДАНИЯ ПО ПРОЕКТНОЙ ПРАКТИКЕ</w:t>
+            </w:r>
+            <w:r>
+              <w:rPr>
+                <w:noProof/>
+                <w:webHidden/>
+              </w:rPr>
+              <w:tab/>
+            </w:r>
+            <w:r>
+              <w:rPr>
+                <w:noProof/>
+                <w:webHidden/>
+              </w:rPr>
+              <w:fldChar w:fldCharType="begin"/>
+            </w:r>
+            <w:r>
+              <w:rPr>
+                <w:noProof/>
+                <w:webHidden/>
+              </w:rPr>
+              <w:instrText xml:space="preserve"> PAGEREF _Toc198808152 \h </w:instrText>
+            </w:r>
+            <w:r>
+              <w:rPr>
+                <w:noProof/>
+                <w:webHidden/>
+              </w:rPr>
+            </w:r>
+            <w:r>
+              <w:rPr>
+                <w:noProof/>
+                <w:webHidden/>
+              </w:rPr>
+              <w:fldChar w:fldCharType="separate"/>
+            </w:r>
+            <w:r>
+              <w:rPr>
+                <w:noProof/>
+                <w:webHidden/>
+              </w:rPr>
+              <w:t>4</w:t>
+            </w:r>
+            <w:r>
+              <w:rPr>
+                <w:noProof/>
+                <w:webHidden/>
+              </w:rPr>
+              <w:fldChar w:fldCharType="end"/>
+            </w:r>
+          </w:hyperlink>
+        </w:p>
+        <w:p>
+          <w:pPr>
+            <w:pStyle w:val="10"/>
+            <w:tabs>
+              <w:tab w:val="left" w:pos="440"/>
+              <w:tab w:val="right" w:leader="dot" w:pos="9912"/>
+            </w:tabs>
+            <w:rPr>
+              <w:rFonts w:asciiTheme="minorHAnsi" w:eastAsiaTheme="minorEastAsia" w:hAnsiTheme="minorHAnsi" w:cstheme="minorBidi"/>
+              <w:noProof/>
+            </w:rPr>
+          </w:pPr>
+          <w:hyperlink w:anchor="_Toc198808153" w:history="1">
+            <w:r>
+              <w:rPr>
+                <w:rStyle w:val="a8"/>
+                <w:rFonts w:ascii="Times New Roman" w:eastAsia="Times New Roman" w:hAnsi="Times New Roman" w:cs="Times New Roman"/>
+                <w:noProof/>
+              </w:rPr>
+              <w:t>4.</w:t>
+            </w:r>
+            <w:r>
+              <w:rPr>
+                <w:rFonts w:asciiTheme="minorHAnsi" w:eastAsiaTheme="minorEastAsia" w:hAnsiTheme="minorHAnsi" w:cstheme="minorBidi"/>
+                <w:noProof/>
+              </w:rPr>
+              <w:tab/>
+            </w:r>
+            <w:r>
+              <w:rPr>
+                <w:rStyle w:val="a8"/>
+                <w:rFonts w:ascii="Times New Roman" w:eastAsia="Times New Roman" w:hAnsi="Times New Roman" w:cs="Times New Roman"/>
+                <w:noProof/>
+              </w:rPr>
+              <w:t>ОПИСАНИЕ ДОСТИГНУТЫХ РЕЗУЛЬТАТОВ ПО ПРОЕКТНОЙ ПРАКТИКЕ</w:t>
+            </w:r>
+            <w:r>
+              <w:rPr>
+                <w:noProof/>
+                <w:webHidden/>
+              </w:rPr>
+              <w:tab/>
+            </w:r>
+            <w:r>
+              <w:rPr>
+                <w:noProof/>
+                <w:webHidden/>
+              </w:rPr>
+              <w:fldChar w:fldCharType="begin"/>
+            </w:r>
+            <w:r>
+              <w:rPr>
+                <w:noProof/>
+                <w:webHidden/>
+              </w:rPr>
+              <w:instrText xml:space="preserve"> PAGEREF _Toc198808153 \h </w:instrText>
+            </w:r>
+            <w:r>
+              <w:rPr>
+                <w:noProof/>
+                <w:webHidden/>
+              </w:rPr>
+            </w:r>
+            <w:r>
+              <w:rPr>
+                <w:noProof/>
+                <w:webHidden/>
+              </w:rPr>
+              <w:fldChar w:fldCharType="separate"/>
+            </w:r>
+            <w:r>
+              <w:rPr>
+                <w:noProof/>
+                <w:webHidden/>
+              </w:rPr>
+              <w:t>5</w:t>
+            </w:r>
+            <w:r>
+              <w:rPr>
+                <w:noProof/>
+                <w:webHidden/>
+              </w:rPr>
+              <w:fldChar w:fldCharType="end"/>
+            </w:r>
+          </w:hyperlink>
+        </w:p>
+        <w:p>
+          <w:pPr>
+            <w:pStyle w:val="20"/>
+            <w:tabs>
+              <w:tab w:val="right" w:leader="dot" w:pos="9912"/>
+            </w:tabs>
+            <w:rPr>
+              <w:rFonts w:cstheme="minorBidi"/>
+              <w:noProof/>
+            </w:rPr>
+          </w:pPr>
+          <w:hyperlink w:anchor="_Toc198808154" w:history="1">
+            <w:r>
+              <w:rPr>
+                <w:rStyle w:val="a8"/>
+                <w:noProof/>
+              </w:rPr>
+              <w:t>ЗАКЛЮЧЕНИЕ</w:t>
+            </w:r>
+            <w:r>
+              <w:rPr>
+                <w:noProof/>
+                <w:webHidden/>
+              </w:rPr>
+              <w:tab/>
+            </w:r>
+            <w:r>
+              <w:rPr>
+                <w:noProof/>
+                <w:webHidden/>
+              </w:rPr>
+              <w:fldChar w:fldCharType="begin"/>
+            </w:r>
+            <w:r>
+              <w:rPr>
+                <w:noProof/>
+                <w:webHidden/>
+              </w:rPr>
+              <w:instrText xml:space="preserve"> PAGEREF _Toc198808154 \h </w:instrText>
+            </w:r>
+            <w:r>
+              <w:rPr>
+                <w:noProof/>
+                <w:webHidden/>
+              </w:rPr>
+            </w:r>
+            <w:r>
+              <w:rPr>
+                <w:noProof/>
+                <w:webHidden/>
+              </w:rPr>
+              <w:fldChar w:fldCharType="separate"/>
+            </w:r>
+            <w:r>
+              <w:rPr>
+                <w:noProof/>
+                <w:webHidden/>
+              </w:rPr>
+              <w:t>5</w:t>
+            </w:r>
+            <w:r>
+              <w:rPr>
+                <w:noProof/>
+                <w:webHidden/>
+              </w:rPr>
+              <w:fldChar w:fldCharType="end"/>
+            </w:r>
+          </w:hyperlink>
+        </w:p>
+        <w:p>
+          <w:pPr>
+            <w:pStyle w:val="20"/>
+            <w:tabs>
+              <w:tab w:val="right" w:leader="dot" w:pos="9912"/>
+            </w:tabs>
+            <w:rPr>
+              <w:rFonts w:cstheme="minorBidi"/>
+              <w:noProof/>
+            </w:rPr>
+          </w:pPr>
+          <w:hyperlink w:anchor="_Toc198808155" w:history="1">
+            <w:r>
+              <w:rPr>
+                <w:rStyle w:val="a8"/>
+                <w:noProof/>
+              </w:rPr>
+              <w:t>СПИСОК ИСПОЛЬЗОВАННОЙ ЛИТЕРАТУРЫ</w:t>
+            </w:r>
+            <w:r>
+              <w:rPr>
+                <w:noProof/>
+                <w:webHidden/>
+              </w:rPr>
+              <w:tab/>
+            </w:r>
+            <w:r>
+              <w:rPr>
+                <w:noProof/>
+                <w:webHidden/>
+              </w:rPr>
+              <w:fldChar w:fldCharType="begin"/>
+            </w:r>
+            <w:r>
+              <w:rPr>
+                <w:noProof/>
+                <w:webHidden/>
+              </w:rPr>
+              <w:instrText xml:space="preserve"> PAGEREF _Toc198808155 \h </w:instrText>
+            </w:r>
+            <w:r>
+              <w:rPr>
+                <w:noProof/>
+                <w:webHidden/>
+              </w:rPr>
+            </w:r>
+            <w:r>
+              <w:rPr>
+                <w:noProof/>
+                <w:webHidden/>
+              </w:rPr>
+              <w:fldChar w:fldCharType="separate"/>
+            </w:r>
+            <w:r>
+              <w:rPr>
+                <w:noProof/>
+                <w:webHidden/>
+              </w:rPr>
+              <w:t>6</w:t>
+            </w:r>
+            <w:r>
+              <w:rPr>
+                <w:noProof/>
+                <w:webHidden/>
+              </w:rPr>
+              <w:fldChar w:fldCharType="end"/>
+            </w:r>
+          </w:hyperlink>
+        </w:p>
+        <w:p>
+          <w:r>
+            <w:rPr>
+              <w:b/>
+              <w:bCs/>
+            </w:rPr>
+            <w:fldChar w:fldCharType="end"/>
+          </w:r>
+        </w:p>
+      </w:sdtContent>
+    </w:sdt>
     <w:p>
       <w:pPr>
         <w:keepNext/>
@@ -501,7 +1427,6 @@
           <w:between w:val="nil"/>
         </w:pBdr>
         <w:spacing w:after="0" w:line="360" w:lineRule="auto"/>
-        <w:jc w:val="center"/>
         <w:rPr>
           <w:rFonts w:ascii="Times New Roman" w:eastAsia="Times New Roman" w:hAnsi="Times New Roman" w:cs="Times New Roman"/>
           <w:color w:val="000000"/>
@@ -509,16 +1434,6 @@
           <w:szCs w:val="28"/>
         </w:rPr>
       </w:pPr>
-      <w:r>
-        <w:rPr>
-          <w:rFonts w:ascii="Times New Roman" w:eastAsia="Times New Roman" w:hAnsi="Times New Roman" w:cs="Times New Roman"/>
-          <w:color w:val="000000"/>
-          <w:sz w:val="28"/>
-          <w:szCs w:val="28"/>
-        </w:rPr>
-        <w:lastRenderedPageBreak/>
-        <w:t>ОГЛАВЛЕНИЕ</w:t>
-      </w:r>
     </w:p>
     <w:p>
       <w:pPr>
@@ -532,7 +1447,6 @@
           <w:between w:val="nil"/>
         </w:pBdr>
         <w:spacing w:after="0" w:line="360" w:lineRule="auto"/>
-        <w:jc w:val="center"/>
         <w:rPr>
           <w:rFonts w:ascii="Times New Roman" w:eastAsia="Times New Roman" w:hAnsi="Times New Roman" w:cs="Times New Roman"/>
           <w:color w:val="000000"/>
@@ -560,385 +1474,6 @@
           <w:szCs w:val="28"/>
         </w:rPr>
       </w:pPr>
-      <w:r>
-        <w:rPr>
-          <w:rFonts w:ascii="Times New Roman" w:eastAsia="Times New Roman" w:hAnsi="Times New Roman" w:cs="Times New Roman"/>
-          <w:color w:val="000000"/>
-          <w:sz w:val="28"/>
-          <w:szCs w:val="28"/>
-        </w:rPr>
-        <w:t>ВВЕДЕНИЕ</w:t>
-      </w:r>
-    </w:p>
-    <w:p>
-      <w:pPr>
-        <w:pStyle w:val="a6"/>
-        <w:keepNext/>
-        <w:keepLines/>
-        <w:numPr>
-          <w:ilvl w:val="0"/>
-          <w:numId w:val="19"/>
-        </w:numPr>
-        <w:pBdr>
-          <w:top w:val="nil"/>
-          <w:left w:val="nil"/>
-          <w:bottom w:val="nil"/>
-          <w:right w:val="nil"/>
-          <w:between w:val="nil"/>
-        </w:pBdr>
-        <w:spacing w:after="0" w:line="360" w:lineRule="auto"/>
-        <w:rPr>
-          <w:rFonts w:ascii="Times New Roman" w:eastAsia="Times New Roman" w:hAnsi="Times New Roman" w:cs="Times New Roman"/>
-          <w:color w:val="000000"/>
-          <w:sz w:val="28"/>
-          <w:szCs w:val="28"/>
-        </w:rPr>
-      </w:pPr>
-      <w:r>
-        <w:rPr>
-          <w:rFonts w:ascii="Times New Roman" w:eastAsia="Times New Roman" w:hAnsi="Times New Roman" w:cs="Times New Roman"/>
-          <w:color w:val="000000"/>
-          <w:sz w:val="28"/>
-          <w:szCs w:val="28"/>
-        </w:rPr>
-        <w:t>Общая информация о проекте</w:t>
-      </w:r>
-      <w:r>
-        <w:rPr>
-          <w:rFonts w:ascii="Times New Roman" w:eastAsia="Times New Roman" w:hAnsi="Times New Roman" w:cs="Times New Roman"/>
-          <w:color w:val="000000"/>
-          <w:sz w:val="28"/>
-          <w:szCs w:val="28"/>
-        </w:rPr>
-        <w:t>:</w:t>
-      </w:r>
-    </w:p>
-    <w:p>
-      <w:pPr>
-        <w:pStyle w:val="a6"/>
-        <w:keepNext/>
-        <w:keepLines/>
-        <w:numPr>
-          <w:ilvl w:val="0"/>
-          <w:numId w:val="22"/>
-        </w:numPr>
-        <w:pBdr>
-          <w:top w:val="nil"/>
-          <w:left w:val="nil"/>
-          <w:bottom w:val="nil"/>
-          <w:right w:val="nil"/>
-          <w:between w:val="nil"/>
-        </w:pBdr>
-        <w:spacing w:after="0" w:line="360" w:lineRule="auto"/>
-        <w:rPr>
-          <w:rFonts w:ascii="Times New Roman" w:eastAsia="Times New Roman" w:hAnsi="Times New Roman" w:cs="Times New Roman"/>
-          <w:color w:val="000000"/>
-          <w:sz w:val="28"/>
-          <w:szCs w:val="28"/>
-        </w:rPr>
-      </w:pPr>
-      <w:r>
-        <w:rPr>
-          <w:rFonts w:ascii="Times New Roman" w:eastAsia="Times New Roman" w:hAnsi="Times New Roman" w:cs="Times New Roman"/>
-          <w:color w:val="000000"/>
-          <w:sz w:val="28"/>
-          <w:szCs w:val="28"/>
-        </w:rPr>
-        <w:t>Название проекта</w:t>
-      </w:r>
-    </w:p>
-    <w:p>
-      <w:pPr>
-        <w:pStyle w:val="a6"/>
-        <w:keepNext/>
-        <w:keepLines/>
-        <w:numPr>
-          <w:ilvl w:val="0"/>
-          <w:numId w:val="22"/>
-        </w:numPr>
-        <w:pBdr>
-          <w:top w:val="nil"/>
-          <w:left w:val="nil"/>
-          <w:bottom w:val="nil"/>
-          <w:right w:val="nil"/>
-          <w:between w:val="nil"/>
-        </w:pBdr>
-        <w:spacing w:after="0" w:line="360" w:lineRule="auto"/>
-        <w:rPr>
-          <w:rFonts w:ascii="Times New Roman" w:eastAsia="Times New Roman" w:hAnsi="Times New Roman" w:cs="Times New Roman"/>
-          <w:color w:val="000000"/>
-          <w:sz w:val="28"/>
-          <w:szCs w:val="28"/>
-        </w:rPr>
-      </w:pPr>
-      <w:r>
-        <w:rPr>
-          <w:rFonts w:ascii="Times New Roman" w:eastAsia="Times New Roman" w:hAnsi="Times New Roman" w:cs="Times New Roman"/>
-          <w:color w:val="000000"/>
-          <w:sz w:val="28"/>
-          <w:szCs w:val="28"/>
-        </w:rPr>
-        <w:t xml:space="preserve">Цели и задачи </w:t>
-      </w:r>
-      <w:r>
-        <w:rPr>
-          <w:rFonts w:ascii="Times New Roman" w:eastAsia="Times New Roman" w:hAnsi="Times New Roman" w:cs="Times New Roman"/>
-          <w:color w:val="000000"/>
-          <w:sz w:val="28"/>
-          <w:szCs w:val="28"/>
-        </w:rPr>
-        <w:t>проекта</w:t>
-      </w:r>
-    </w:p>
-    <w:p>
-      <w:pPr>
-        <w:pStyle w:val="a6"/>
-        <w:keepNext/>
-        <w:keepLines/>
-        <w:numPr>
-          <w:ilvl w:val="0"/>
-          <w:numId w:val="19"/>
-        </w:numPr>
-        <w:pBdr>
-          <w:top w:val="nil"/>
-          <w:left w:val="nil"/>
-          <w:bottom w:val="nil"/>
-          <w:right w:val="nil"/>
-          <w:between w:val="nil"/>
-        </w:pBdr>
-        <w:spacing w:after="0" w:line="360" w:lineRule="auto"/>
-        <w:rPr>
-          <w:rFonts w:ascii="Times New Roman" w:eastAsia="Times New Roman" w:hAnsi="Times New Roman" w:cs="Times New Roman"/>
-          <w:color w:val="000000"/>
-          <w:sz w:val="28"/>
-          <w:szCs w:val="28"/>
-        </w:rPr>
-      </w:pPr>
-      <w:r>
-        <w:rPr>
-          <w:rFonts w:ascii="Times New Roman" w:eastAsia="Times New Roman" w:hAnsi="Times New Roman" w:cs="Times New Roman"/>
-          <w:color w:val="000000"/>
-          <w:sz w:val="28"/>
-          <w:szCs w:val="28"/>
-        </w:rPr>
-        <w:t>Общая характеристика деятельности организации</w:t>
-      </w:r>
-      <w:r>
-        <w:rPr>
-          <w:rFonts w:ascii="Times New Roman" w:eastAsia="Times New Roman" w:hAnsi="Times New Roman" w:cs="Times New Roman"/>
-          <w:color w:val="000000"/>
-          <w:sz w:val="28"/>
-          <w:szCs w:val="28"/>
-        </w:rPr>
-        <w:t xml:space="preserve"> </w:t>
-      </w:r>
-      <w:r>
-        <w:rPr>
-          <w:rFonts w:ascii="Times New Roman" w:eastAsia="Times New Roman" w:hAnsi="Times New Roman" w:cs="Times New Roman"/>
-          <w:i/>
-          <w:color w:val="000000"/>
-          <w:sz w:val="28"/>
-          <w:szCs w:val="28"/>
-        </w:rPr>
-        <w:t>(заказчика проекта)</w:t>
-      </w:r>
-    </w:p>
-    <w:p>
-      <w:pPr>
-        <w:pStyle w:val="a6"/>
-        <w:keepNext/>
-        <w:keepLines/>
-        <w:numPr>
-          <w:ilvl w:val="0"/>
-          <w:numId w:val="22"/>
-        </w:numPr>
-        <w:pBdr>
-          <w:top w:val="nil"/>
-          <w:left w:val="nil"/>
-          <w:bottom w:val="nil"/>
-          <w:right w:val="nil"/>
-          <w:between w:val="nil"/>
-        </w:pBdr>
-        <w:spacing w:after="0" w:line="360" w:lineRule="auto"/>
-        <w:rPr>
-          <w:rFonts w:ascii="Times New Roman" w:eastAsia="Times New Roman" w:hAnsi="Times New Roman" w:cs="Times New Roman"/>
-          <w:color w:val="000000"/>
-          <w:sz w:val="28"/>
-          <w:szCs w:val="28"/>
-        </w:rPr>
-      </w:pPr>
-      <w:r>
-        <w:rPr>
-          <w:rFonts w:ascii="Times New Roman" w:eastAsia="Times New Roman" w:hAnsi="Times New Roman" w:cs="Times New Roman"/>
-          <w:color w:val="000000"/>
-          <w:sz w:val="28"/>
-          <w:szCs w:val="28"/>
-        </w:rPr>
-        <w:t>Наименование заказчика</w:t>
-      </w:r>
-    </w:p>
-    <w:p>
-      <w:pPr>
-        <w:pStyle w:val="a6"/>
-        <w:keepNext/>
-        <w:keepLines/>
-        <w:numPr>
-          <w:ilvl w:val="0"/>
-          <w:numId w:val="22"/>
-        </w:numPr>
-        <w:pBdr>
-          <w:top w:val="nil"/>
-          <w:left w:val="nil"/>
-          <w:bottom w:val="nil"/>
-          <w:right w:val="nil"/>
-          <w:between w:val="nil"/>
-        </w:pBdr>
-        <w:spacing w:after="0" w:line="360" w:lineRule="auto"/>
-        <w:rPr>
-          <w:rFonts w:ascii="Times New Roman" w:eastAsia="Times New Roman" w:hAnsi="Times New Roman" w:cs="Times New Roman"/>
-          <w:color w:val="000000"/>
-          <w:sz w:val="28"/>
-          <w:szCs w:val="28"/>
-        </w:rPr>
-      </w:pPr>
-      <w:r>
-        <w:rPr>
-          <w:rFonts w:ascii="Times New Roman" w:eastAsia="Times New Roman" w:hAnsi="Times New Roman" w:cs="Times New Roman"/>
-          <w:color w:val="000000"/>
-          <w:sz w:val="28"/>
-          <w:szCs w:val="28"/>
-        </w:rPr>
-        <w:t>Организационная структура</w:t>
-      </w:r>
-    </w:p>
-    <w:p>
-      <w:pPr>
-        <w:pStyle w:val="a6"/>
-        <w:keepNext/>
-        <w:keepLines/>
-        <w:numPr>
-          <w:ilvl w:val="0"/>
-          <w:numId w:val="22"/>
-        </w:numPr>
-        <w:pBdr>
-          <w:top w:val="nil"/>
-          <w:left w:val="nil"/>
-          <w:bottom w:val="nil"/>
-          <w:right w:val="nil"/>
-          <w:between w:val="nil"/>
-        </w:pBdr>
-        <w:spacing w:after="0" w:line="360" w:lineRule="auto"/>
-        <w:rPr>
-          <w:rFonts w:ascii="Times New Roman" w:eastAsia="Times New Roman" w:hAnsi="Times New Roman" w:cs="Times New Roman"/>
-          <w:color w:val="000000"/>
-          <w:sz w:val="28"/>
-          <w:szCs w:val="28"/>
-        </w:rPr>
-      </w:pPr>
-      <w:r>
-        <w:rPr>
-          <w:rFonts w:ascii="Times New Roman" w:eastAsia="Times New Roman" w:hAnsi="Times New Roman" w:cs="Times New Roman"/>
-          <w:color w:val="000000"/>
-          <w:sz w:val="28"/>
-          <w:szCs w:val="28"/>
-        </w:rPr>
-        <w:t>Описание деятельности</w:t>
-      </w:r>
-    </w:p>
-    <w:p>
-      <w:pPr>
-        <w:pStyle w:val="a6"/>
-        <w:keepNext/>
-        <w:keepLines/>
-        <w:numPr>
-          <w:ilvl w:val="0"/>
-          <w:numId w:val="19"/>
-        </w:numPr>
-        <w:pBdr>
-          <w:top w:val="nil"/>
-          <w:left w:val="nil"/>
-          <w:bottom w:val="nil"/>
-          <w:right w:val="nil"/>
-          <w:between w:val="nil"/>
-        </w:pBdr>
-        <w:spacing w:after="0" w:line="360" w:lineRule="auto"/>
-        <w:rPr>
-          <w:rFonts w:ascii="Times New Roman" w:eastAsia="Times New Roman" w:hAnsi="Times New Roman" w:cs="Times New Roman"/>
-          <w:color w:val="000000"/>
-          <w:sz w:val="28"/>
-          <w:szCs w:val="28"/>
-        </w:rPr>
-      </w:pPr>
-      <w:r>
-        <w:rPr>
-          <w:rFonts w:ascii="Times New Roman" w:eastAsia="Times New Roman" w:hAnsi="Times New Roman" w:cs="Times New Roman"/>
-          <w:color w:val="000000"/>
-          <w:sz w:val="28"/>
-          <w:szCs w:val="28"/>
-        </w:rPr>
-        <w:t xml:space="preserve">Описание задания по проектной практике </w:t>
-      </w:r>
-    </w:p>
-    <w:p>
-      <w:pPr>
-        <w:pStyle w:val="a6"/>
-        <w:keepNext/>
-        <w:keepLines/>
-        <w:numPr>
-          <w:ilvl w:val="0"/>
-          <w:numId w:val="19"/>
-        </w:numPr>
-        <w:pBdr>
-          <w:top w:val="nil"/>
-          <w:left w:val="nil"/>
-          <w:bottom w:val="nil"/>
-          <w:right w:val="nil"/>
-          <w:between w:val="nil"/>
-        </w:pBdr>
-        <w:spacing w:after="0" w:line="360" w:lineRule="auto"/>
-        <w:rPr>
-          <w:rFonts w:ascii="Times New Roman" w:eastAsia="Times New Roman" w:hAnsi="Times New Roman" w:cs="Times New Roman"/>
-          <w:color w:val="000000"/>
-          <w:sz w:val="28"/>
-          <w:szCs w:val="28"/>
-        </w:rPr>
-      </w:pPr>
-      <w:r>
-        <w:rPr>
-          <w:rFonts w:ascii="Times New Roman" w:eastAsia="Times New Roman" w:hAnsi="Times New Roman" w:cs="Times New Roman"/>
-          <w:color w:val="000000"/>
-          <w:sz w:val="28"/>
-          <w:szCs w:val="28"/>
-        </w:rPr>
-        <w:t>Описание достигнутых результатов по</w:t>
-      </w:r>
-      <w:r>
-        <w:rPr>
-          <w:rFonts w:ascii="Times New Roman" w:eastAsia="Times New Roman" w:hAnsi="Times New Roman" w:cs="Times New Roman"/>
-          <w:color w:val="000000"/>
-          <w:sz w:val="28"/>
-          <w:szCs w:val="28"/>
-        </w:rPr>
-        <w:t xml:space="preserve"> проектной </w:t>
-      </w:r>
-      <w:r>
-        <w:rPr>
-          <w:rFonts w:ascii="Times New Roman" w:eastAsia="Times New Roman" w:hAnsi="Times New Roman" w:cs="Times New Roman"/>
-          <w:color w:val="000000"/>
-          <w:sz w:val="28"/>
-          <w:szCs w:val="28"/>
-        </w:rPr>
-        <w:t>практик</w:t>
-      </w:r>
-      <w:r>
-        <w:rPr>
-          <w:rFonts w:ascii="Times New Roman" w:eastAsia="Times New Roman" w:hAnsi="Times New Roman" w:cs="Times New Roman"/>
-          <w:color w:val="000000"/>
-          <w:sz w:val="28"/>
-          <w:szCs w:val="28"/>
-        </w:rPr>
-        <w:t>е</w:t>
-      </w:r>
     </w:p>
     <w:p>
       <w:pPr>
@@ -974,31 +1509,11 @@
         <w:spacing w:after="0" w:line="360" w:lineRule="auto"/>
         <w:rPr>
           <w:rFonts w:ascii="Times New Roman" w:eastAsia="Times New Roman" w:hAnsi="Times New Roman" w:cs="Times New Roman"/>
-          <w:i/>
           <w:color w:val="000000"/>
           <w:sz w:val="28"/>
           <w:szCs w:val="28"/>
         </w:rPr>
       </w:pPr>
-      <w:r>
-        <w:rPr>
-          <w:rFonts w:ascii="Times New Roman" w:eastAsia="Times New Roman" w:hAnsi="Times New Roman" w:cs="Times New Roman"/>
-          <w:color w:val="000000"/>
-          <w:sz w:val="28"/>
-          <w:szCs w:val="28"/>
-        </w:rPr>
-        <w:t xml:space="preserve">ЗАКЛЮЧЕНИЕ </w:t>
-      </w:r>
-      <w:r>
-        <w:rPr>
-          <w:rFonts w:ascii="Times New Roman" w:eastAsia="Times New Roman" w:hAnsi="Times New Roman" w:cs="Times New Roman"/>
-          <w:i/>
-          <w:color w:val="000000"/>
-          <w:sz w:val="28"/>
-          <w:szCs w:val="28"/>
-        </w:rPr>
-        <w:t>(выводы о проделанной работе и оценка ценности выполненных задач для заказчика)</w:t>
-      </w:r>
     </w:p>
     <w:p>
       <w:pPr>
@@ -1019,15 +1534,6 @@
           <w:szCs w:val="28"/>
         </w:rPr>
       </w:pPr>
-      <w:r>
-        <w:rPr>
-          <w:rFonts w:ascii="Times New Roman" w:eastAsia="Times New Roman" w:hAnsi="Times New Roman" w:cs="Times New Roman"/>
-          <w:color w:val="000000"/>
-          <w:sz w:val="28"/>
-          <w:szCs w:val="28"/>
-        </w:rPr>
-        <w:t>СПИСОК ИСПОЛЬЗОВАННОЙ ЛИТЕРАТУРЫ</w:t>
-      </w:r>
     </w:p>
     <w:p>
       <w:pPr>
@@ -1048,25 +1554,6 @@
           <w:szCs w:val="28"/>
         </w:rPr>
       </w:pPr>
-      <w:r>
-        <w:rPr>
-          <w:rFonts w:ascii="Times New Roman" w:eastAsia="Times New Roman" w:hAnsi="Times New Roman" w:cs="Times New Roman"/>
-          <w:color w:val="000000"/>
-          <w:sz w:val="28"/>
-          <w:szCs w:val="28"/>
-        </w:rPr>
-        <w:t xml:space="preserve">ПРИЛОЖЕНИЯ </w:t>
-      </w:r>
-      <w:r>
-        <w:rPr>
-          <w:rFonts w:ascii="Times New Roman" w:eastAsia="Times New Roman" w:hAnsi="Times New Roman" w:cs="Times New Roman"/>
-          <w:i/>
-          <w:color w:val="000000"/>
-          <w:sz w:val="28"/>
-          <w:szCs w:val="28"/>
-        </w:rPr>
-        <w:t>(при необходимости)</w:t>
-      </w:r>
     </w:p>
     <w:p>
       <w:pPr>
@@ -1090,186 +1577,6 @@
     </w:p>
     <w:p>
       <w:pPr>
-        <w:keepNext/>
-        <w:keepLines/>
-        <w:pBdr>
-          <w:top w:val="nil"/>
-          <w:left w:val="nil"/>
-          <w:bottom w:val="nil"/>
-          <w:right w:val="nil"/>
-          <w:between w:val="nil"/>
-        </w:pBdr>
-        <w:spacing w:after="0" w:line="360" w:lineRule="auto"/>
-        <w:rPr>
-          <w:rFonts w:ascii="Times New Roman" w:eastAsia="Times New Roman" w:hAnsi="Times New Roman" w:cs="Times New Roman"/>
-          <w:color w:val="000000"/>
-          <w:sz w:val="28"/>
-          <w:szCs w:val="28"/>
-        </w:rPr>
-      </w:pPr>
-    </w:p>
-    <w:p>
-      <w:pPr>
-        <w:keepNext/>
-        <w:keepLines/>
-        <w:pBdr>
-          <w:top w:val="nil"/>
-          <w:left w:val="nil"/>
-          <w:bottom w:val="nil"/>
-          <w:right w:val="nil"/>
-          <w:between w:val="nil"/>
-        </w:pBdr>
-        <w:spacing w:after="0" w:line="360" w:lineRule="auto"/>
-        <w:rPr>
-          <w:rFonts w:ascii="Times New Roman" w:eastAsia="Times New Roman" w:hAnsi="Times New Roman" w:cs="Times New Roman"/>
-          <w:color w:val="000000"/>
-          <w:sz w:val="28"/>
-          <w:szCs w:val="28"/>
-        </w:rPr>
-      </w:pPr>
-    </w:p>
-    <w:p>
-      <w:pPr>
-        <w:keepNext/>
-        <w:keepLines/>
-        <w:pBdr>
-          <w:top w:val="nil"/>
-          <w:left w:val="nil"/>
-          <w:bottom w:val="nil"/>
-          <w:right w:val="nil"/>
-          <w:between w:val="nil"/>
-        </w:pBdr>
-        <w:spacing w:after="0" w:line="360" w:lineRule="auto"/>
-        <w:rPr>
-          <w:rFonts w:ascii="Times New Roman" w:eastAsia="Times New Roman" w:hAnsi="Times New Roman" w:cs="Times New Roman"/>
-          <w:color w:val="000000"/>
-          <w:sz w:val="28"/>
-          <w:szCs w:val="28"/>
-        </w:rPr>
-      </w:pPr>
-    </w:p>
-    <w:p>
-      <w:pPr>
-        <w:keepNext/>
-        <w:keepLines/>
-        <w:pBdr>
-          <w:top w:val="nil"/>
-          <w:left w:val="nil"/>
-          <w:bottom w:val="nil"/>
-          <w:right w:val="nil"/>
-          <w:between w:val="nil"/>
-        </w:pBdr>
-        <w:spacing w:after="0" w:line="360" w:lineRule="auto"/>
-        <w:rPr>
-          <w:rFonts w:ascii="Times New Roman" w:eastAsia="Times New Roman" w:hAnsi="Times New Roman" w:cs="Times New Roman"/>
-          <w:color w:val="000000"/>
-          <w:sz w:val="28"/>
-          <w:szCs w:val="28"/>
-        </w:rPr>
-      </w:pPr>
-    </w:p>
-    <w:p>
-      <w:pPr>
-        <w:keepNext/>
-        <w:keepLines/>
-        <w:pBdr>
-          <w:top w:val="nil"/>
-          <w:left w:val="nil"/>
-          <w:bottom w:val="nil"/>
-          <w:right w:val="nil"/>
-          <w:between w:val="nil"/>
-        </w:pBdr>
-        <w:spacing w:after="0" w:line="360" w:lineRule="auto"/>
-        <w:rPr>
-          <w:rFonts w:ascii="Times New Roman" w:eastAsia="Times New Roman" w:hAnsi="Times New Roman" w:cs="Times New Roman"/>
-          <w:color w:val="000000"/>
-          <w:sz w:val="28"/>
-          <w:szCs w:val="28"/>
-        </w:rPr>
-      </w:pPr>
-    </w:p>
-    <w:p>
-      <w:pPr>
-        <w:keepNext/>
-        <w:keepLines/>
-        <w:pBdr>
-          <w:top w:val="nil"/>
-          <w:left w:val="nil"/>
-          <w:bottom w:val="nil"/>
-          <w:right w:val="nil"/>
-          <w:between w:val="nil"/>
-        </w:pBdr>
-        <w:spacing w:after="0" w:line="360" w:lineRule="auto"/>
-        <w:rPr>
-          <w:rFonts w:ascii="Times New Roman" w:eastAsia="Times New Roman" w:hAnsi="Times New Roman" w:cs="Times New Roman"/>
-          <w:color w:val="000000"/>
-          <w:sz w:val="28"/>
-          <w:szCs w:val="28"/>
-        </w:rPr>
-      </w:pPr>
-    </w:p>
-    <w:p>
-      <w:pPr>
-        <w:keepNext/>
-        <w:keepLines/>
-        <w:pBdr>
-          <w:top w:val="nil"/>
-          <w:left w:val="nil"/>
-          <w:bottom w:val="nil"/>
-          <w:right w:val="nil"/>
-          <w:between w:val="nil"/>
-        </w:pBdr>
-        <w:spacing w:after="0" w:line="360" w:lineRule="auto"/>
-        <w:rPr>
-          <w:rFonts w:ascii="Times New Roman" w:eastAsia="Times New Roman" w:hAnsi="Times New Roman" w:cs="Times New Roman"/>
-          <w:color w:val="000000"/>
-          <w:sz w:val="28"/>
-          <w:szCs w:val="28"/>
-        </w:rPr>
-      </w:pPr>
-    </w:p>
-    <w:p>
-      <w:pPr>
-        <w:keepNext/>
-        <w:keepLines/>
-        <w:pBdr>
-          <w:top w:val="nil"/>
-          <w:left w:val="nil"/>
-          <w:bottom w:val="nil"/>
-          <w:right w:val="nil"/>
-          <w:between w:val="nil"/>
-        </w:pBdr>
-        <w:spacing w:after="0" w:line="360" w:lineRule="auto"/>
-        <w:rPr>
-          <w:rFonts w:ascii="Times New Roman" w:eastAsia="Times New Roman" w:hAnsi="Times New Roman" w:cs="Times New Roman"/>
-          <w:color w:val="000000"/>
-          <w:sz w:val="28"/>
-          <w:szCs w:val="28"/>
-        </w:rPr>
-      </w:pPr>
-    </w:p>
-    <w:p>
-      <w:pPr>
-        <w:keepNext/>
-        <w:keepLines/>
-        <w:pBdr>
-          <w:top w:val="nil"/>
-          <w:left w:val="nil"/>
-          <w:bottom w:val="nil"/>
-          <w:right w:val="nil"/>
-          <w:between w:val="nil"/>
-        </w:pBdr>
-        <w:spacing w:after="0" w:line="360" w:lineRule="auto"/>
-        <w:rPr>
-          <w:rFonts w:ascii="Times New Roman" w:eastAsia="Times New Roman" w:hAnsi="Times New Roman" w:cs="Times New Roman"/>
-          <w:color w:val="000000"/>
-          <w:sz w:val="28"/>
-          <w:szCs w:val="28"/>
-        </w:rPr>
-      </w:pPr>
-    </w:p>
-    <w:p>
-      <w:pPr>
         <w:rPr>
           <w:rFonts w:ascii="Times New Roman" w:eastAsia="Times New Roman" w:hAnsi="Times New Roman" w:cs="Times New Roman"/>
           <w:color w:val="000000"/>
@@ -1328,6 +1635,7 @@
           <w:color w:val="000000"/>
         </w:rPr>
       </w:pPr>
+      <w:bookmarkStart w:id="0" w:name="_Toc198808145"/>
       <w:r>
         <w:rPr>
           <w:rFonts w:ascii="Times New Roman" w:eastAsia="Times New Roman" w:hAnsi="Times New Roman" w:cs="Times New Roman"/>
@@ -1337,6 +1645,7 @@
         </w:rPr>
         <w:t>ОБЩАЯ ИНФОРМАЦИЯ О ПРОЕКТЕ</w:t>
       </w:r>
+      <w:bookmarkEnd w:id="0"/>
     </w:p>
     <w:p>
       <w:pPr>
@@ -1355,12 +1664,14 @@
           <w:color w:val="000000"/>
         </w:rPr>
       </w:pPr>
+      <w:bookmarkStart w:id="1" w:name="_Toc198808146"/>
       <w:r>
         <w:rPr>
           <w:color w:val="000000"/>
         </w:rPr>
         <w:t>Актуальность и проблематика</w:t>
       </w:r>
+      <w:bookmarkEnd w:id="1"/>
     </w:p>
     <w:p>
       <w:pPr>
@@ -1421,12 +1732,14 @@
           <w:color w:val="000000"/>
         </w:rPr>
       </w:pPr>
+      <w:bookmarkStart w:id="2" w:name="_Toc198808147"/>
       <w:r>
         <w:rPr>
           <w:color w:val="000000"/>
         </w:rPr>
         <w:t>Суть, цели, задачи</w:t>
       </w:r>
+      <w:bookmarkEnd w:id="2"/>
     </w:p>
     <w:p>
       <w:pPr>
@@ -1650,6 +1963,7 @@
           <w:szCs w:val="28"/>
         </w:rPr>
       </w:pPr>
+      <w:bookmarkStart w:id="3" w:name="_Toc198808148"/>
       <w:r>
         <w:rPr>
           <w:rFonts w:ascii="Times New Roman" w:eastAsia="Times New Roman" w:hAnsi="Times New Roman" w:cs="Times New Roman"/>
@@ -1657,17 +1971,9 @@
           <w:sz w:val="28"/>
           <w:szCs w:val="28"/>
         </w:rPr>
-        <w:t xml:space="preserve">ОБЩАЯ </w:t>
-      </w:r>
-      <w:r>
-        <w:rPr>
-          <w:rFonts w:ascii="Times New Roman" w:eastAsia="Times New Roman" w:hAnsi="Times New Roman" w:cs="Times New Roman"/>
-          <w:color w:val="000000"/>
-          <w:sz w:val="28"/>
-          <w:szCs w:val="28"/>
-        </w:rPr>
-        <w:t>ХАРАКТЕРИСТИКА ДЕЯТЕЛЬНОСТИ ОРГАНИЗАЦИИ</w:t>
-      </w:r>
+        <w:t>ОБЩАЯ ХАРАКТЕРИСТИКА ДЕЯТЕЛЬНОСТИ ОРГАНИЗАЦИИ</w:t>
+      </w:r>
+      <w:bookmarkEnd w:id="3"/>
     </w:p>
     <w:p>
       <w:pPr>
@@ -1676,12 +1982,14 @@
           <w:rFonts w:ascii="Times New Roman" w:hAnsi="Times New Roman" w:cs="Times New Roman"/>
         </w:rPr>
       </w:pPr>
+      <w:bookmarkStart w:id="4" w:name="_Toc198808149"/>
       <w:r>
         <w:rPr>
           <w:rFonts w:ascii="Times New Roman" w:hAnsi="Times New Roman" w:cs="Times New Roman"/>
         </w:rPr>
         <w:t>Наименование заказчика</w:t>
       </w:r>
+      <w:bookmarkEnd w:id="4"/>
     </w:p>
     <w:p>
       <w:pPr>
@@ -1698,12 +2006,14 @@
           <w:rFonts w:ascii="Times New Roman" w:hAnsi="Times New Roman" w:cs="Times New Roman"/>
         </w:rPr>
       </w:pPr>
+      <w:bookmarkStart w:id="5" w:name="_Toc198808150"/>
       <w:r>
         <w:rPr>
           <w:rFonts w:ascii="Times New Roman" w:hAnsi="Times New Roman" w:cs="Times New Roman"/>
         </w:rPr>
         <w:t>Организационная структура</w:t>
       </w:r>
+      <w:bookmarkEnd w:id="5"/>
     </w:p>
     <w:p>
       <w:pPr>
@@ -1811,12 +2121,14 @@
           <w:rFonts w:ascii="Times New Roman" w:hAnsi="Times New Roman" w:cs="Times New Roman"/>
         </w:rPr>
       </w:pPr>
+      <w:bookmarkStart w:id="6" w:name="_Toc198808151"/>
       <w:r>
         <w:rPr>
           <w:rFonts w:ascii="Times New Roman" w:hAnsi="Times New Roman" w:cs="Times New Roman"/>
         </w:rPr>
         <w:t>Описание деятельности</w:t>
       </w:r>
+      <w:bookmarkEnd w:id="6"/>
     </w:p>
     <w:p>
       <w:pPr>
@@ -1852,6 +2164,7 @@
           <w:szCs w:val="28"/>
         </w:rPr>
       </w:pPr>
+      <w:bookmarkStart w:id="7" w:name="_Toc198808152"/>
       <w:r>
         <w:rPr>
           <w:rFonts w:ascii="Times New Roman" w:eastAsia="Times New Roman" w:hAnsi="Times New Roman" w:cs="Times New Roman"/>
@@ -1861,6 +2174,7 @@
         </w:rPr>
         <w:t>ОПИСАНИЕ ЗАДАНИЯ ПО ПРОЕКТНОЙ ПРАКТИКЕ</w:t>
       </w:r>
+      <w:bookmarkEnd w:id="7"/>
     </w:p>
     <w:p>
       <w:pPr>
@@ -2234,6 +2548,7 @@
           <w:szCs w:val="28"/>
         </w:rPr>
       </w:pPr>
+      <w:bookmarkStart w:id="8" w:name="_Toc198808153"/>
       <w:r>
         <w:rPr>
           <w:rFonts w:ascii="Times New Roman" w:eastAsia="Times New Roman" w:hAnsi="Times New Roman" w:cs="Times New Roman"/>
@@ -2252,6 +2567,7 @@
         </w:rPr>
         <w:t>ДОСТИГНУТЫХ РЕЗУЛЬТАТОВ ПО ПРОЕКТНОЙ ПРАКТИКЕ</w:t>
       </w:r>
+      <w:bookmarkEnd w:id="8"/>
     </w:p>
     <w:p>
       <w:pPr>
@@ -2463,6 +2779,7 @@
           <w:szCs w:val="32"/>
         </w:rPr>
       </w:pPr>
+      <w:bookmarkStart w:id="9" w:name="_Toc198808154"/>
       <w:r>
         <w:rPr>
           <w:sz w:val="32"/>
@@ -2477,6 +2794,7 @@
         </w:rPr>
         <w:t>АКЛЮЧЕНИЕ</w:t>
       </w:r>
+      <w:bookmarkEnd w:id="9"/>
     </w:p>
     <w:p>
       <w:pPr>
@@ -2624,6 +2942,7 @@
           <w:szCs w:val="32"/>
         </w:rPr>
       </w:pPr>
+      <w:bookmarkStart w:id="10" w:name="_Toc198808155"/>
       <w:r>
         <w:rPr>
           <w:sz w:val="32"/>
@@ -2632,6 +2951,7 @@
         <w:lastRenderedPageBreak/>
         <w:t>СПИСОК ИСПОЛЬЗОВАННОЙ ЛИТЕРАТУРЫ</w:t>
       </w:r>
+      <w:bookmarkEnd w:id="10"/>
     </w:p>
     <w:p>
       <w:pPr>
@@ -2788,7 +3108,7 @@
         </w:rPr>
         <w:t xml:space="preserve"> — </w:t>
       </w:r>
-      <w:hyperlink r:id="rId7" w:tgtFrame="_new" w:history="1">
+      <w:hyperlink r:id="rId8" w:tgtFrame="_new" w:history="1">
         <w:r>
           <w:rPr>
             <w:rStyle w:val="a8"/>
@@ -2838,7 +3158,7 @@
         </w:rPr>
         <w:t xml:space="preserve"> — </w:t>
       </w:r>
-      <w:hyperlink r:id="rId8" w:tgtFrame="_new" w:history="1">
+      <w:hyperlink r:id="rId9" w:tgtFrame="_new" w:history="1">
         <w:r>
           <w:rPr>
             <w:rStyle w:val="a8"/>
@@ -2864,7 +3184,7 @@
       </w:pPr>
     </w:p>
     <w:sectPr>
-      <w:footerReference w:type="default" r:id="rId9"/>
+      <w:footerReference w:type="default" r:id="rId10"/>
       <w:pgSz w:w="11906" w:h="16838"/>
       <w:pgMar w:top="1134" w:right="850" w:bottom="1134" w:left="1134" w:header="708" w:footer="708" w:gutter="0"/>
       <w:pgNumType w:start="1"/>
@@ -8499,6 +8819,7 @@
     <w:lsdException w:name="HTML Sample" w:semiHidden="1" w:unhideWhenUsed="1"/>
     <w:lsdException w:name="HTML Typewriter" w:semiHidden="1" w:unhideWhenUsed="1"/>
     <w:lsdException w:name="HTML Variable" w:semiHidden="1" w:unhideWhenUsed="1"/>
+    <w:lsdException w:name="Normal Table" w:semiHidden="1" w:unhideWhenUsed="1"/>
     <w:lsdException w:name="annotation subject" w:semiHidden="1" w:unhideWhenUsed="1"/>
     <w:lsdException w:name="No List" w:semiHidden="1" w:unhideWhenUsed="1"/>
     <w:lsdException w:name="Outline List 1" w:semiHidden="1" w:unhideWhenUsed="1"/>
@@ -8541,8 +8862,11 @@
     <w:lsdException w:name="Table Contemporary" w:semiHidden="1" w:unhideWhenUsed="1"/>
     <w:lsdException w:name="Table Elegant" w:semiHidden="1" w:unhideWhenUsed="1"/>
     <w:lsdException w:name="Table Professional" w:semiHidden="1" w:unhideWhenUsed="1"/>
+    <w:lsdException w:name="Table Subtle 1" w:semiHidden="1" w:unhideWhenUsed="1"/>
     <w:lsdException w:name="Table Subtle 2" w:semiHidden="1" w:unhideWhenUsed="1"/>
     <w:lsdException w:name="Table Web 1" w:semiHidden="1" w:unhideWhenUsed="1"/>
+    <w:lsdException w:name="Table Web 2" w:semiHidden="1" w:unhideWhenUsed="1"/>
+    <w:lsdException w:name="Table Web 3" w:semiHidden="1" w:unhideWhenUsed="1"/>
     <w:lsdException w:name="Balloon Text" w:semiHidden="1" w:unhideWhenUsed="1"/>
     <w:lsdException w:name="Table Grid" w:uiPriority="39"/>
     <w:lsdException w:name="Table Theme" w:semiHidden="1" w:unhideWhenUsed="1"/>
@@ -9425,4 +9749,16 @@
   </a:objectDefaults>
   <a:extraClrSchemeLst/>
 </a:theme>
+</file>
+
+<file path=customXml/item1.xml><?xml version="1.0" encoding="utf-8"?>
+<b:Sources xmlns:b="http://schemas.openxmlformats.org/officeDocument/2006/bibliography" xmlns="http://schemas.openxmlformats.org/officeDocument/2006/bibliography" SelectedStyle="\APASixthEditionOfficeOnline.xsl" StyleName="APA" Version="6"/>
+</file>
+
+<file path=customXml/itemProps1.xml><?xml version="1.0" encoding="utf-8"?>
+<ds:datastoreItem xmlns:ds="http://schemas.openxmlformats.org/officeDocument/2006/customXml" ds:itemID="{1E5699FD-2458-470A-A276-E62AA8A0DF3C}">
+  <ds:schemaRefs>
+    <ds:schemaRef ds:uri="http://schemas.openxmlformats.org/officeDocument/2006/bibliography"/>
+  </ds:schemaRefs>
+</ds:datastoreItem>
 </file>
</xml_diff>